<commit_message>
adaugare in car->with, users pe intervale in car index
</commit_message>
<xml_diff>
--- a/Notite.docx
+++ b/Notite.docx
@@ -1079,6 +1079,89 @@
       </w:r>
       <w:r>
         <w:tab/>
+      </w:r>
+    </w:p>
+    <w:p>
+      <w:pPr>
+        <w:pStyle w:val="Heading1"/>
+      </w:pPr>
+      <w:r>
+        <w:lastRenderedPageBreak/>
+        <w:t>Alocare masini si utilizatori pe filiale</w:t>
+      </w:r>
+    </w:p>
+    <w:p>
+      <w:r>
+        <w:t>Atat masinile cat si utilizatorii trebuie sa apartina unei filiale. Exista o filiala speciala pentru masini numita Bucuresti HUB in care se tin, de fapt masinile nealocate. Daca o masina este in service, va avea bifat campul ‘</w:t>
+      </w:r>
+      <w:r>
+        <w:t>observatii’ din CarDepartment la valoarea ‘in service’.</w:t>
+      </w:r>
+    </w:p>
+    <w:p>
+      <w:r>
+        <w:t xml:space="preserve">Pentru alocarea pe filiale a unei masini </w:t>
+      </w:r>
+      <w:r>
+        <w:t>exista tabelul pivot</w:t>
+      </w:r>
+      <w:r>
+        <w:t xml:space="preserve"> CarDep</w:t>
+      </w:r>
+      <w:r>
+        <w:t>.</w:t>
+      </w:r>
+    </w:p>
+    <w:p>
+      <w:r>
+        <w:t>Acesta continue 3 id-uri importante .</w:t>
+      </w:r>
+    </w:p>
+    <w:p>
+      <w:r>
+        <w:t xml:space="preserve">CarDep tine modificarile care apar in timp (pe intervale) ale asocierii masinilor la filiale. </w:t>
+      </w:r>
+      <w:r>
+        <w:t>In Car index pentru a obtine filiala corecta se aplica un filtru cu LAST_VALUE direct pe DB si nu pe model. Se obtine astfel un array ce contie id-ul masinii si ultimul id de department.</w:t>
+      </w:r>
+    </w:p>
+    <w:p>
+      <w:r>
+        <w:drawing>
+          <wp:inline distT="0" distB="0" distL="0" distR="0" wp14:anchorId="3C6E4896" wp14:editId="6DE3645A">
+            <wp:extent cx="4001058" cy="4401164"/>
+            <wp:effectExtent l="0" t="0" r="0" b="0"/>
+            <wp:docPr id="1614570934" name="Picture 1"/>
+            <wp:cNvGraphicFramePr>
+              <a:graphicFrameLocks xmlns:a="http://schemas.openxmlformats.org/drawingml/2006/main" noChangeAspect="1"/>
+            </wp:cNvGraphicFramePr>
+            <a:graphic xmlns:a="http://schemas.openxmlformats.org/drawingml/2006/main">
+              <a:graphicData uri="http://schemas.openxmlformats.org/drawingml/2006/picture">
+                <pic:pic xmlns:pic="http://schemas.openxmlformats.org/drawingml/2006/picture">
+                  <pic:nvPicPr>
+                    <pic:cNvPr id="1614570934" name=""/>
+                    <pic:cNvPicPr/>
+                  </pic:nvPicPr>
+                  <pic:blipFill>
+                    <a:blip r:embed="rId4"/>
+                    <a:stretch>
+                      <a:fillRect/>
+                    </a:stretch>
+                  </pic:blipFill>
+                  <pic:spPr>
+                    <a:xfrm>
+                      <a:off x="0" y="0"/>
+                      <a:ext cx="4001058" cy="4401164"/>
+                    </a:xfrm>
+                    <a:prstGeom prst="rect">
+                      <a:avLst/>
+                    </a:prstGeom>
+                  </pic:spPr>
+                </pic:pic>
+              </a:graphicData>
+            </a:graphic>
+          </wp:inline>
+        </w:drawing>
       </w:r>
     </w:p>
     <w:sectPr>
@@ -1490,6 +1573,27 @@
     <w:name w:val="Normal"/>
     <w:qFormat/>
   </w:style>
+  <w:style w:type="paragraph" w:styleId="Heading1">
+    <w:name w:val="heading 1"/>
+    <w:basedOn w:val="Normal"/>
+    <w:next w:val="Normal"/>
+    <w:link w:val="Heading1Char"/>
+    <w:uiPriority w:val="9"/>
+    <w:qFormat/>
+    <w:rsid w:val="00E0169D"/>
+    <w:pPr>
+      <w:keepNext/>
+      <w:keepLines/>
+      <w:spacing w:before="240" w:after="0"/>
+      <w:outlineLvl w:val="0"/>
+    </w:pPr>
+    <w:rPr>
+      <w:rFonts w:asciiTheme="majorHAnsi" w:eastAsiaTheme="majorEastAsia" w:hAnsiTheme="majorHAnsi" w:cstheme="majorBidi"/>
+      <w:color w:val="2F5496" w:themeColor="accent1" w:themeShade="BF"/>
+      <w:sz w:val="32"/>
+      <w:szCs w:val="32"/>
+    </w:rPr>
+  </w:style>
   <w:style w:type="character" w:default="1" w:styleId="DefaultParagraphFont">
     <w:name w:val="Default Paragraph Font"/>
     <w:uiPriority w:val="1"/>
@@ -1516,6 +1620,19 @@
     <w:uiPriority w:val="99"/>
     <w:semiHidden/>
     <w:unhideWhenUsed/>
+  </w:style>
+  <w:style w:type="character" w:customStyle="1" w:styleId="Heading1Char">
+    <w:name w:val="Heading 1 Char"/>
+    <w:basedOn w:val="DefaultParagraphFont"/>
+    <w:link w:val="Heading1"/>
+    <w:uiPriority w:val="9"/>
+    <w:rsid w:val="00E0169D"/>
+    <w:rPr>
+      <w:rFonts w:asciiTheme="majorHAnsi" w:eastAsiaTheme="majorEastAsia" w:hAnsiTheme="majorHAnsi" w:cstheme="majorBidi"/>
+      <w:color w:val="2F5496" w:themeColor="accent1" w:themeShade="BF"/>
+      <w:sz w:val="32"/>
+      <w:szCs w:val="32"/>
+    </w:rPr>
   </w:style>
 </w:styles>
 </file>

</xml_diff>